<commit_message>
added permission to model
</commit_message>
<xml_diff>
--- a/docs/UseCaseFinal.docx
+++ b/docs/UseCaseFinal.docx
@@ -29,6 +29,299 @@
           <w:ilvl w:val="0"/>
           <w:numId w:val="25"/>
         </w:numPr>
+        <w:rPr>
+          <w:u w:val="single"/>
+        </w:rPr>
+      </w:pPr>
+      <w:r>
+        <w:t>Use-Case: Enter the market.</w:t>
+      </w:r>
+    </w:p>
+    <w:p>
+      <w:pPr>
+        <w:pStyle w:val="ListParagraph"/>
+        <w:numPr>
+          <w:ilvl w:val="0"/>
+          <w:numId w:val="64"/>
+        </w:numPr>
+        <w:rPr>
+          <w:u w:val="single"/>
+        </w:rPr>
+      </w:pPr>
+      <w:r>
+        <w:rPr>
+          <w:b/>
+          <w:bCs/>
+        </w:rPr>
+        <w:t xml:space="preserve">Actor: </w:t>
+      </w:r>
+      <w:r>
+        <w:t>Guest-User</w:t>
+      </w:r>
+    </w:p>
+    <w:p>
+      <w:pPr>
+        <w:pStyle w:val="ListParagraph"/>
+        <w:numPr>
+          <w:ilvl w:val="0"/>
+          <w:numId w:val="64"/>
+        </w:numPr>
+        <w:rPr>
+          <w:u w:val="single"/>
+        </w:rPr>
+      </w:pPr>
+      <w:r>
+        <w:rPr>
+          <w:b/>
+          <w:bCs/>
+        </w:rPr>
+        <w:t xml:space="preserve">Precondition: </w:t>
+      </w:r>
+      <w:r>
+        <w:t xml:space="preserve">None. </w:t>
+      </w:r>
+    </w:p>
+    <w:p>
+      <w:pPr>
+        <w:pStyle w:val="ListParagraph"/>
+        <w:numPr>
+          <w:ilvl w:val="0"/>
+          <w:numId w:val="64"/>
+        </w:numPr>
+        <w:rPr>
+          <w:u w:val="single"/>
+        </w:rPr>
+      </w:pPr>
+      <w:r>
+        <w:rPr>
+          <w:b/>
+          <w:bCs/>
+        </w:rPr>
+        <w:t>Parameters:</w:t>
+      </w:r>
+      <w:r>
+        <w:t xml:space="preserve"> None.</w:t>
+      </w:r>
+    </w:p>
+    <w:p>
+      <w:pPr>
+        <w:pStyle w:val="ListParagraph"/>
+        <w:numPr>
+          <w:ilvl w:val="0"/>
+          <w:numId w:val="64"/>
+        </w:numPr>
+        <w:rPr>
+          <w:u w:val="single"/>
+        </w:rPr>
+      </w:pPr>
+      <w:r>
+        <w:rPr>
+          <w:b/>
+          <w:bCs/>
+        </w:rPr>
+        <w:t xml:space="preserve">Action: </w:t>
+      </w:r>
+    </w:p>
+    <w:p>
+      <w:pPr>
+        <w:pStyle w:val="ListParagraph"/>
+        <w:numPr>
+          <w:ilvl w:val="0"/>
+          <w:numId w:val="65"/>
+        </w:numPr>
+        <w:rPr>
+          <w:u w:val="single"/>
+        </w:rPr>
+      </w:pPr>
+      <w:r>
+        <w:t>The user requests the system to use its services.</w:t>
+      </w:r>
+    </w:p>
+    <w:p>
+      <w:pPr>
+        <w:pStyle w:val="ListParagraph"/>
+        <w:numPr>
+          <w:ilvl w:val="0"/>
+          <w:numId w:val="65"/>
+        </w:numPr>
+        <w:rPr>
+          <w:u w:val="single"/>
+        </w:rPr>
+      </w:pPr>
+      <w:r>
+        <w:t>The system will create a new Guest-User object.</w:t>
+      </w:r>
+    </w:p>
+    <w:p>
+      <w:pPr>
+        <w:pStyle w:val="ListParagraph"/>
+        <w:ind w:left="1440"/>
+        <w:rPr>
+          <w:u w:val="single"/>
+        </w:rPr>
+      </w:pPr>
+    </w:p>
+    <w:p>
+      <w:pPr>
+        <w:pStyle w:val="ListParagraph"/>
+        <w:numPr>
+          <w:ilvl w:val="0"/>
+          <w:numId w:val="25"/>
+        </w:numPr>
+        <w:rPr>
+          <w:u w:val="single"/>
+        </w:rPr>
+      </w:pPr>
+      <w:r>
+        <w:t>Use-Case: Leave the market.</w:t>
+      </w:r>
+    </w:p>
+    <w:p>
+      <w:pPr>
+        <w:pStyle w:val="ListParagraph"/>
+        <w:numPr>
+          <w:ilvl w:val="0"/>
+          <w:numId w:val="66"/>
+        </w:numPr>
+        <w:rPr>
+          <w:u w:val="single"/>
+        </w:rPr>
+      </w:pPr>
+      <w:r>
+        <w:rPr>
+          <w:b/>
+          <w:bCs/>
+        </w:rPr>
+        <w:t xml:space="preserve">Actor: </w:t>
+      </w:r>
+      <w:r>
+        <w:t>User</w:t>
+      </w:r>
+    </w:p>
+    <w:p>
+      <w:pPr>
+        <w:pStyle w:val="ListParagraph"/>
+        <w:numPr>
+          <w:ilvl w:val="0"/>
+          <w:numId w:val="66"/>
+        </w:numPr>
+        <w:rPr>
+          <w:u w:val="single"/>
+        </w:rPr>
+      </w:pPr>
+      <w:r>
+        <w:rPr>
+          <w:b/>
+          <w:bCs/>
+        </w:rPr>
+        <w:t>Precondition:</w:t>
+      </w:r>
+      <w:r>
+        <w:t xml:space="preserve"> </w:t>
+      </w:r>
+      <w:r>
+        <w:t>None.</w:t>
+      </w:r>
+    </w:p>
+    <w:p>
+      <w:pPr>
+        <w:pStyle w:val="ListParagraph"/>
+        <w:numPr>
+          <w:ilvl w:val="0"/>
+          <w:numId w:val="66"/>
+        </w:numPr>
+        <w:rPr>
+          <w:u w:val="single"/>
+        </w:rPr>
+      </w:pPr>
+      <w:r>
+        <w:rPr>
+          <w:b/>
+          <w:bCs/>
+        </w:rPr>
+        <w:t>Parameters:</w:t>
+      </w:r>
+      <w:r>
+        <w:t xml:space="preserve"> None.</w:t>
+      </w:r>
+    </w:p>
+    <w:p>
+      <w:pPr>
+        <w:pStyle w:val="ListParagraph"/>
+        <w:numPr>
+          <w:ilvl w:val="0"/>
+          <w:numId w:val="66"/>
+        </w:numPr>
+        <w:rPr>
+          <w:u w:val="single"/>
+        </w:rPr>
+      </w:pPr>
+      <w:r>
+        <w:rPr>
+          <w:b/>
+          <w:bCs/>
+        </w:rPr>
+        <w:t>Actor:</w:t>
+      </w:r>
+      <w:r>
+        <w:t xml:space="preserve"> </w:t>
+      </w:r>
+    </w:p>
+    <w:p>
+      <w:pPr>
+        <w:pStyle w:val="ListParagraph"/>
+        <w:numPr>
+          <w:ilvl w:val="0"/>
+          <w:numId w:val="67"/>
+        </w:numPr>
+        <w:rPr>
+          <w:u w:val="single"/>
+        </w:rPr>
+      </w:pPr>
+      <w:r>
+        <w:t>The user requests to leave the market.</w:t>
+      </w:r>
+    </w:p>
+    <w:p>
+      <w:pPr>
+        <w:pStyle w:val="ListParagraph"/>
+        <w:numPr>
+          <w:ilvl w:val="0"/>
+          <w:numId w:val="67"/>
+        </w:numPr>
+        <w:rPr>
+          <w:u w:val="single"/>
+        </w:rPr>
+      </w:pPr>
+      <w:r>
+        <w:t>Terminates the object’s session.</w:t>
+      </w:r>
+    </w:p>
+    <w:p>
+      <w:pPr>
+        <w:pStyle w:val="ListParagraph"/>
+        <w:ind w:left="1440"/>
+        <w:rPr>
+          <w:u w:val="single"/>
+        </w:rPr>
+      </w:pPr>
+    </w:p>
+    <w:p>
+      <w:pPr>
+        <w:pStyle w:val="ListParagraph"/>
+        <w:ind w:left="1440"/>
+        <w:rPr>
+          <w:u w:val="single"/>
+        </w:rPr>
+      </w:pPr>
+    </w:p>
+    <w:p>
+      <w:pPr>
+        <w:pStyle w:val="ListParagraph"/>
+        <w:numPr>
+          <w:ilvl w:val="0"/>
+          <w:numId w:val="25"/>
+        </w:numPr>
       </w:pPr>
       <w:r>
         <w:t>Use-Case:</w:t>
@@ -348,6 +641,7 @@
         <w:rPr>
           <w:u w:val="single"/>
         </w:rPr>
+        <w:lastRenderedPageBreak/>
         <w:t>Subscribed-Visitor Scenarios</w:t>
       </w:r>
     </w:p>
@@ -522,7 +816,6 @@
         </w:numPr>
       </w:pPr>
       <w:r>
-        <w:lastRenderedPageBreak/>
         <w:t>Use-Case: Open Shop</w:t>
       </w:r>
     </w:p>
@@ -897,6 +1190,7 @@
         </w:rPr>
       </w:pPr>
       <w:r>
+        <w:lastRenderedPageBreak/>
         <w:t xml:space="preserve">Use-Case: User purchase's </w:t>
       </w:r>
       <w:r>
@@ -11694,16 +11988,7 @@
           <w:u w:val="single"/>
           <w:lang w:bidi="he-IL"/>
         </w:rPr>
-        <w:t>use</w:t>
-      </w:r>
-      <w:r>
-        <w:rPr>
-          <w:b/>
-          <w:bCs/>
-          <w:u w:val="single"/>
-          <w:lang w:bidi="he-IL"/>
-        </w:rPr>
-        <w:t>- case 3.4 Editing the shopping cart</w:t>
+        <w:t>use- case 3.4 Editing the shopping cart</w:t>
       </w:r>
     </w:p>
     <w:p>
@@ -14415,7 +14700,14 @@
         </w:numPr>
       </w:pPr>
       <w:r>
-        <w:t xml:space="preserve">Market </w:t>
+        <w:rPr>
+          <w:b/>
+          <w:bCs/>
+        </w:rPr>
+        <w:t>Market</w:t>
+      </w:r>
+      <w:r>
+        <w:t xml:space="preserve"> </w:t>
       </w:r>
       <w:r>
         <w:t xml:space="preserve">– represents the whole system. </w:t>
@@ -14452,11 +14744,22 @@
       </w:pPr>
       <w:proofErr w:type="spellStart"/>
       <w:r>
+        <w:rPr>
+          <w:b/>
+          <w:bCs/>
+        </w:rPr>
         <w:t>ExternalConnector</w:t>
       </w:r>
       <w:proofErr w:type="spellEnd"/>
       <w:r>
-        <w:t xml:space="preserve"> (singleton) – has a responsibility for creating and managing external connections, with authorized supply systems and payment systems. </w:t>
+        <w:rPr>
+          <w:b/>
+          <w:bCs/>
+        </w:rPr>
+        <w:t xml:space="preserve"> (singleton)</w:t>
+      </w:r>
+      <w:r>
+        <w:t xml:space="preserve"> – has a responsibility for creating and managing external connections, with authorized supply systems and payment systems. </w:t>
       </w:r>
     </w:p>
     <w:p>
@@ -14468,7 +14771,14 @@
         </w:numPr>
       </w:pPr>
       <w:r>
-        <w:t>User – main entity in our system.  Represent a visitor in the market, and a shopper in the market's shops. We have several kinds of user states, that defines the capabilities and responsibilities available for him.</w:t>
+        <w:rPr>
+          <w:b/>
+          <w:bCs/>
+        </w:rPr>
+        <w:t xml:space="preserve">User </w:t>
+      </w:r>
+      <w:r>
+        <w:t>– main entity in our system.  Represent a visitor in the market, and a shopper in the market's shops. We have several kinds of user states, that defines the capabilities and responsibilities available for him.</w:t>
       </w:r>
     </w:p>
     <w:p>
@@ -14480,7 +14790,14 @@
         </w:numPr>
       </w:pPr>
       <w:r>
-        <w:t xml:space="preserve">Guest – state of user. Has all the capabilities and responsibilities of guest-visitor as mentioned in the general requirement document. </w:t>
+        <w:rPr>
+          <w:b/>
+          <w:bCs/>
+        </w:rPr>
+        <w:t>Guest</w:t>
+      </w:r>
+      <w:r>
+        <w:t xml:space="preserve"> – state of user. Has all the capabilities and responsibilities of guest-visitor as mentioned in the general requirement document. </w:t>
       </w:r>
     </w:p>
     <w:p>
@@ -14492,7 +14809,14 @@
         </w:numPr>
       </w:pPr>
       <w:r>
-        <w:t>Subscriber – state of user. Has all the capabilities and responsibilities of subscriber-visitor as mentioned in the general requirement document.</w:t>
+        <w:rPr>
+          <w:b/>
+          <w:bCs/>
+        </w:rPr>
+        <w:t>Subscriber</w:t>
+      </w:r>
+      <w:r>
+        <w:t xml:space="preserve"> – state of user. Has all the capabilities and responsibilities of subscriber-visitor as mentioned in the general requirement document.</w:t>
       </w:r>
     </w:p>
     <w:p>
@@ -14504,7 +14828,14 @@
         </w:numPr>
       </w:pPr>
       <w:r>
-        <w:t xml:space="preserve">System-Manager- subclass of subscriber. Special kind of subscriber-user, that has maximum permissions available in the system. </w:t>
+        <w:rPr>
+          <w:b/>
+          <w:bCs/>
+        </w:rPr>
+        <w:t>System-Manager-</w:t>
+      </w:r>
+      <w:r>
+        <w:t xml:space="preserve"> subclass of subscriber. Special kind of subscriber-user, that has maximum permissions available in the system. </w:t>
       </w:r>
     </w:p>
     <w:p>
@@ -14516,7 +14847,14 @@
         </w:numPr>
       </w:pPr>
       <w:r>
-        <w:t xml:space="preserve">Shop – main entity in our system. Has responsibilities for managing purchase and discount policy and enforcing them in user's purchases. </w:t>
+        <w:rPr>
+          <w:b/>
+          <w:bCs/>
+        </w:rPr>
+        <w:t>Shop</w:t>
+      </w:r>
+      <w:r>
+        <w:t xml:space="preserve"> – main entity in our system. Has responsibilities for managing purchase and discount policy and enforcing them in user's purchases. </w:t>
       </w:r>
     </w:p>
     <w:p>
@@ -14538,6 +14876,10 @@
       </w:pPr>
       <w:proofErr w:type="spellStart"/>
       <w:r>
+        <w:rPr>
+          <w:b/>
+          <w:bCs/>
+        </w:rPr>
         <w:t>ShopPolicy</w:t>
       </w:r>
       <w:proofErr w:type="spellEnd"/>
@@ -14554,7 +14896,14 @@
         </w:numPr>
       </w:pPr>
       <w:r>
-        <w:t xml:space="preserve">Inventory – manages all the inventory of the system. With every purchase completed, has the responsibility for updating the product's available units in the inventory. Also, the class must not allow completing order of product with X units (for example) when there are less then X units of the product in the inventory. </w:t>
+        <w:rPr>
+          <w:b/>
+          <w:bCs/>
+        </w:rPr>
+        <w:t xml:space="preserve">Inventory </w:t>
+      </w:r>
+      <w:r>
+        <w:t xml:space="preserve">– manages all the inventory of the system. With every purchase completed, has the responsibility for updating the product's available units in the inventory. Also, the class must not allow completing order of product with X units (for example) when there are less then X units of the product in the inventory. </w:t>
       </w:r>
     </w:p>
     <w:p>
@@ -14566,7 +14915,14 @@
         </w:numPr>
       </w:pPr>
       <w:r>
-        <w:t xml:space="preserve">Product – represent a general product, each shop can choose whether to sell it or not. </w:t>
+        <w:rPr>
+          <w:b/>
+          <w:bCs/>
+        </w:rPr>
+        <w:t>Product</w:t>
+      </w:r>
+      <w:r>
+        <w:t xml:space="preserve"> – represent a general product, each shop can choose whether to sell it or not. </w:t>
       </w:r>
     </w:p>
     <w:p/>
@@ -14610,7 +14966,14 @@
         </w:rPr>
       </w:pPr>
       <w:r>
-        <w:t>Market – Refers to the system.</w:t>
+        <w:rPr>
+          <w:b/>
+          <w:bCs/>
+        </w:rPr>
+        <w:t>Market</w:t>
+      </w:r>
+      <w:r>
+        <w:t xml:space="preserve"> – Refers to the system.</w:t>
       </w:r>
     </w:p>
     <w:p>
@@ -14627,7 +14990,14 @@
         </w:rPr>
       </w:pPr>
       <w:r>
-        <w:t xml:space="preserve">Guest User </w:t>
+        <w:rPr>
+          <w:b/>
+          <w:bCs/>
+        </w:rPr>
+        <w:t>Guest User</w:t>
+      </w:r>
+      <w:r>
+        <w:t xml:space="preserve"> </w:t>
       </w:r>
       <w:r>
         <w:t>- A</w:t>
@@ -14668,9 +15038,17 @@
       </w:pPr>
       <w:r>
         <w:rPr>
-          <w:lang w:bidi="he-IL"/>
-        </w:rPr>
-        <w:t>Subscribed User – A user which is subscribed to the system with a unique identifier</w:t>
+          <w:b/>
+          <w:bCs/>
+          <w:lang w:bidi="he-IL"/>
+        </w:rPr>
+        <w:t>Subscribed User</w:t>
+      </w:r>
+      <w:r>
+        <w:rPr>
+          <w:lang w:bidi="he-IL"/>
+        </w:rPr>
+        <w:t xml:space="preserve"> – A user which is subscribed to the system with a unique identifier</w:t>
       </w:r>
       <w:r>
         <w:rPr>
@@ -14713,7 +15091,14 @@
         </w:rPr>
       </w:pPr>
       <w:r>
-        <w:t>Shop manager – A subscribed user which has unique permissions for a specific shop in the system. See ‘</w:t>
+        <w:rPr>
+          <w:b/>
+          <w:bCs/>
+        </w:rPr>
+        <w:t>Shop manager</w:t>
+      </w:r>
+      <w:r>
+        <w:t xml:space="preserve"> – A subscribed user which has unique permissions for a specific shop in the system. See ‘</w:t>
       </w:r>
       <w:r>
         <w:rPr>
@@ -14753,9 +15138,17 @@
       </w:pPr>
       <w:r>
         <w:rPr>
-          <w:lang w:bidi="he-IL"/>
-        </w:rPr>
-        <w:t>Shop Owner – A subscribed user</w:t>
+          <w:b/>
+          <w:bCs/>
+          <w:lang w:bidi="he-IL"/>
+        </w:rPr>
+        <w:t>Shop Owner</w:t>
+      </w:r>
+      <w:r>
+        <w:rPr>
+          <w:lang w:bidi="he-IL"/>
+        </w:rPr>
+        <w:t xml:space="preserve"> – A subscribed user</w:t>
       </w:r>
       <w:r>
         <w:rPr>
@@ -14793,9 +15186,17 @@
       </w:pPr>
       <w:r>
         <w:rPr>
-          <w:lang w:bidi="he-IL"/>
-        </w:rPr>
-        <w:t>Shop founder – A shop owner which has created a shop in the system. See ‘</w:t>
+          <w:b/>
+          <w:bCs/>
+          <w:lang w:bidi="he-IL"/>
+        </w:rPr>
+        <w:t>Shop founder</w:t>
+      </w:r>
+      <w:r>
+        <w:rPr>
+          <w:lang w:bidi="he-IL"/>
+        </w:rPr>
+        <w:t xml:space="preserve"> – A shop owner which has created a shop in the system. See ‘</w:t>
       </w:r>
       <w:r>
         <w:rPr>
@@ -14827,9 +15228,17 @@
       </w:pPr>
       <w:r>
         <w:rPr>
-          <w:lang w:bidi="he-IL"/>
-        </w:rPr>
-        <w:t xml:space="preserve">System Manager – </w:t>
+          <w:b/>
+          <w:bCs/>
+          <w:lang w:bidi="he-IL"/>
+        </w:rPr>
+        <w:t>System Manager</w:t>
+      </w:r>
+      <w:r>
+        <w:rPr>
+          <w:lang w:bidi="he-IL"/>
+        </w:rPr>
+        <w:t xml:space="preserve"> – </w:t>
       </w:r>
       <w:r>
         <w:rPr>
@@ -14866,7 +15275,14 @@
         </w:rPr>
       </w:pPr>
       <w:r>
-        <w:t>Officials\Shop’s official – Shop owner, shop founder or shop manager which is associated with the given shop.</w:t>
+        <w:rPr>
+          <w:b/>
+          <w:bCs/>
+        </w:rPr>
+        <w:t>Officials\Shop’s official</w:t>
+      </w:r>
+      <w:r>
+        <w:t xml:space="preserve"> – Shop owner, shop founder or shop manager which is associated with the given shop.</w:t>
       </w:r>
     </w:p>
     <w:p>
@@ -14883,7 +15299,14 @@
         </w:rPr>
       </w:pPr>
       <w:r>
-        <w:t xml:space="preserve">Shop </w:t>
+        <w:rPr>
+          <w:b/>
+          <w:bCs/>
+        </w:rPr>
+        <w:t>Shop</w:t>
+      </w:r>
+      <w:r>
+        <w:t xml:space="preserve"> </w:t>
       </w:r>
       <w:r>
         <w:t xml:space="preserve">– Created by a subscribed user in the system. </w:t>
@@ -14915,7 +15338,14 @@
         </w:rPr>
       </w:pPr>
       <w:r>
-        <w:t xml:space="preserve">Shopping Cart\User’s Cart – The user’s list of products which he’d like to purchase. </w:t>
+        <w:rPr>
+          <w:b/>
+          <w:bCs/>
+        </w:rPr>
+        <w:t>Shopping Cart\User’s Cart</w:t>
+      </w:r>
+      <w:r>
+        <w:t xml:space="preserve"> – The user’s list of products which he’d like to purchase. </w:t>
       </w:r>
     </w:p>
     <w:p>
@@ -14932,10 +15362,21 @@
         </w:rPr>
       </w:pPr>
       <w:r>
+        <w:rPr>
+          <w:b/>
+          <w:bCs/>
+        </w:rPr>
         <w:t>Invoice\receipt\</w:t>
       </w:r>
       <w:r>
-        <w:t xml:space="preserve">User’s Purchase – Shows a user’s receipt of a successful </w:t>
+        <w:rPr>
+          <w:b/>
+          <w:bCs/>
+        </w:rPr>
+        <w:t>User’s Purchase</w:t>
+      </w:r>
+      <w:r>
+        <w:t xml:space="preserve"> – Shows a user’s receipt of a successful </w:t>
       </w:r>
       <w:r>
         <w:t>transaction</w:t>
@@ -14961,7 +15402,14 @@
         </w:rPr>
       </w:pPr>
       <w:r>
-        <w:t>Shop’s Purchases – All User’s purchases which has the shop’s unique identifier.</w:t>
+        <w:rPr>
+          <w:b/>
+          <w:bCs/>
+        </w:rPr>
+        <w:t>Shop’s Purchases</w:t>
+      </w:r>
+      <w:r>
+        <w:t xml:space="preserve"> – All User’s purchases which has the shop’s unique identifier.</w:t>
       </w:r>
     </w:p>
     <w:p>
@@ -14978,7 +15426,14 @@
         </w:rPr>
       </w:pPr>
       <w:r>
-        <w:t>Supplier – External service of the system which is responsible to deliver the product to the User which bought it.</w:t>
+        <w:rPr>
+          <w:b/>
+          <w:bCs/>
+        </w:rPr>
+        <w:t>Supplier</w:t>
+      </w:r>
+      <w:r>
+        <w:t xml:space="preserve"> – External service of the system which is responsible to deliver the product to the User which bought it.</w:t>
       </w:r>
     </w:p>
     <w:p>
@@ -14995,7 +15450,14 @@
         </w:rPr>
       </w:pPr>
       <w:r>
-        <w:t>Inventory – Contains the amount of each product the shop has.</w:t>
+        <w:rPr>
+          <w:b/>
+          <w:bCs/>
+        </w:rPr>
+        <w:t>Inventory</w:t>
+      </w:r>
+      <w:r>
+        <w:t xml:space="preserve"> – Contains the amount of each product the shop has.</w:t>
       </w:r>
     </w:p>
     <w:p>
@@ -15012,7 +15474,14 @@
         </w:rPr>
       </w:pPr>
       <w:r>
-        <w:t>Notification – A message which can be sent to one or more users. The message can be sent either immediately or delayed until the user is logged in.</w:t>
+        <w:rPr>
+          <w:b/>
+          <w:bCs/>
+        </w:rPr>
+        <w:t xml:space="preserve">Notification </w:t>
+      </w:r>
+      <w:r>
+        <w:t>– A message which can be sent to one or more users. The message can be sent either immediately or delayed until the user is logged in.</w:t>
       </w:r>
     </w:p>
     <w:p>
@@ -16788,6 +17257,96 @@
     </w:lvl>
   </w:abstractNum>
   <w:abstractNum w:abstractNumId="18" w15:restartNumberingAfterBreak="0">
+    <w:nsid w:val="20354F90"/>
+    <w:multiLevelType w:val="hybridMultilevel"/>
+    <w:tmpl w:val="CBFE6112"/>
+    <w:lvl w:ilvl="0" w:tplc="9DC41616">
+      <w:start w:val="1"/>
+      <w:numFmt w:val="decimal"/>
+      <w:lvlText w:val="%1."/>
+      <w:lvlJc w:val="left"/>
+      <w:pPr>
+        <w:ind w:left="1440" w:hanging="360"/>
+      </w:pPr>
+      <w:rPr>
+        <w:rFonts w:hint="default"/>
+        <w:u w:val="none"/>
+      </w:rPr>
+    </w:lvl>
+    <w:lvl w:ilvl="1" w:tplc="04090019" w:tentative="1">
+      <w:start w:val="1"/>
+      <w:numFmt w:val="lowerLetter"/>
+      <w:lvlText w:val="%2."/>
+      <w:lvlJc w:val="left"/>
+      <w:pPr>
+        <w:ind w:left="2160" w:hanging="360"/>
+      </w:pPr>
+    </w:lvl>
+    <w:lvl w:ilvl="2" w:tplc="0409001B" w:tentative="1">
+      <w:start w:val="1"/>
+      <w:numFmt w:val="lowerRoman"/>
+      <w:lvlText w:val="%3."/>
+      <w:lvlJc w:val="right"/>
+      <w:pPr>
+        <w:ind w:left="2880" w:hanging="180"/>
+      </w:pPr>
+    </w:lvl>
+    <w:lvl w:ilvl="3" w:tplc="0409000F" w:tentative="1">
+      <w:start w:val="1"/>
+      <w:numFmt w:val="decimal"/>
+      <w:lvlText w:val="%4."/>
+      <w:lvlJc w:val="left"/>
+      <w:pPr>
+        <w:ind w:left="3600" w:hanging="360"/>
+      </w:pPr>
+    </w:lvl>
+    <w:lvl w:ilvl="4" w:tplc="04090019" w:tentative="1">
+      <w:start w:val="1"/>
+      <w:numFmt w:val="lowerLetter"/>
+      <w:lvlText w:val="%5."/>
+      <w:lvlJc w:val="left"/>
+      <w:pPr>
+        <w:ind w:left="4320" w:hanging="360"/>
+      </w:pPr>
+    </w:lvl>
+    <w:lvl w:ilvl="5" w:tplc="0409001B" w:tentative="1">
+      <w:start w:val="1"/>
+      <w:numFmt w:val="lowerRoman"/>
+      <w:lvlText w:val="%6."/>
+      <w:lvlJc w:val="right"/>
+      <w:pPr>
+        <w:ind w:left="5040" w:hanging="180"/>
+      </w:pPr>
+    </w:lvl>
+    <w:lvl w:ilvl="6" w:tplc="0409000F" w:tentative="1">
+      <w:start w:val="1"/>
+      <w:numFmt w:val="decimal"/>
+      <w:lvlText w:val="%7."/>
+      <w:lvlJc w:val="left"/>
+      <w:pPr>
+        <w:ind w:left="5760" w:hanging="360"/>
+      </w:pPr>
+    </w:lvl>
+    <w:lvl w:ilvl="7" w:tplc="04090019" w:tentative="1">
+      <w:start w:val="1"/>
+      <w:numFmt w:val="lowerLetter"/>
+      <w:lvlText w:val="%8."/>
+      <w:lvlJc w:val="left"/>
+      <w:pPr>
+        <w:ind w:left="6480" w:hanging="360"/>
+      </w:pPr>
+    </w:lvl>
+    <w:lvl w:ilvl="8" w:tplc="0409001B" w:tentative="1">
+      <w:start w:val="1"/>
+      <w:numFmt w:val="lowerRoman"/>
+      <w:lvlText w:val="%9."/>
+      <w:lvlJc w:val="right"/>
+      <w:pPr>
+        <w:ind w:left="7200" w:hanging="180"/>
+      </w:pPr>
+    </w:lvl>
+  </w:abstractNum>
+  <w:abstractNum w:abstractNumId="19" w15:restartNumberingAfterBreak="0">
     <w:nsid w:val="298212A8"/>
     <w:multiLevelType w:val="hybridMultilevel"/>
     <w:tmpl w:val="8D5450D0"/>
@@ -16876,7 +17435,7 @@
       </w:pPr>
     </w:lvl>
   </w:abstractNum>
-  <w:abstractNum w:abstractNumId="19" w15:restartNumberingAfterBreak="0">
+  <w:abstractNum w:abstractNumId="20" w15:restartNumberingAfterBreak="0">
     <w:nsid w:val="2A6C21C0"/>
     <w:multiLevelType w:val="hybridMultilevel"/>
     <w:tmpl w:val="D5580780"/>
@@ -16965,7 +17524,7 @@
       </w:pPr>
     </w:lvl>
   </w:abstractNum>
-  <w:abstractNum w:abstractNumId="20" w15:restartNumberingAfterBreak="0">
+  <w:abstractNum w:abstractNumId="21" w15:restartNumberingAfterBreak="0">
     <w:nsid w:val="2B355CD6"/>
     <w:multiLevelType w:val="hybridMultilevel"/>
     <w:tmpl w:val="4D6455C4"/>
@@ -17054,7 +17613,7 @@
       </w:pPr>
     </w:lvl>
   </w:abstractNum>
-  <w:abstractNum w:abstractNumId="21" w15:restartNumberingAfterBreak="0">
+  <w:abstractNum w:abstractNumId="22" w15:restartNumberingAfterBreak="0">
     <w:nsid w:val="2BEB15B0"/>
     <w:multiLevelType w:val="hybridMultilevel"/>
     <w:tmpl w:val="6DEC97C6"/>
@@ -17143,7 +17702,7 @@
       </w:pPr>
     </w:lvl>
   </w:abstractNum>
-  <w:abstractNum w:abstractNumId="22" w15:restartNumberingAfterBreak="0">
+  <w:abstractNum w:abstractNumId="23" w15:restartNumberingAfterBreak="0">
     <w:nsid w:val="2C8F2716"/>
     <w:multiLevelType w:val="hybridMultilevel"/>
     <w:tmpl w:val="621C2FEC"/>
@@ -17232,7 +17791,7 @@
       </w:pPr>
     </w:lvl>
   </w:abstractNum>
-  <w:abstractNum w:abstractNumId="23" w15:restartNumberingAfterBreak="0">
+  <w:abstractNum w:abstractNumId="24" w15:restartNumberingAfterBreak="0">
     <w:nsid w:val="2D4E3271"/>
     <w:multiLevelType w:val="hybridMultilevel"/>
     <w:tmpl w:val="28E435D2"/>
@@ -17321,7 +17880,7 @@
       </w:pPr>
     </w:lvl>
   </w:abstractNum>
-  <w:abstractNum w:abstractNumId="24" w15:restartNumberingAfterBreak="0">
+  <w:abstractNum w:abstractNumId="25" w15:restartNumberingAfterBreak="0">
     <w:nsid w:val="300F6F1E"/>
     <w:multiLevelType w:val="hybridMultilevel"/>
     <w:tmpl w:val="25B01436"/>
@@ -17434,7 +17993,7 @@
       </w:rPr>
     </w:lvl>
   </w:abstractNum>
-  <w:abstractNum w:abstractNumId="25" w15:restartNumberingAfterBreak="0">
+  <w:abstractNum w:abstractNumId="26" w15:restartNumberingAfterBreak="0">
     <w:nsid w:val="30A0179D"/>
     <w:multiLevelType w:val="hybridMultilevel"/>
     <w:tmpl w:val="26FCF3BA"/>
@@ -17523,7 +18082,7 @@
       </w:pPr>
     </w:lvl>
   </w:abstractNum>
-  <w:abstractNum w:abstractNumId="26" w15:restartNumberingAfterBreak="0">
+  <w:abstractNum w:abstractNumId="27" w15:restartNumberingAfterBreak="0">
     <w:nsid w:val="31A83596"/>
     <w:multiLevelType w:val="multilevel"/>
     <w:tmpl w:val="4EC67430"/>
@@ -17644,7 +18203,7 @@
       </w:rPr>
     </w:lvl>
   </w:abstractNum>
-  <w:abstractNum w:abstractNumId="27" w15:restartNumberingAfterBreak="0">
+  <w:abstractNum w:abstractNumId="28" w15:restartNumberingAfterBreak="0">
     <w:nsid w:val="355B3512"/>
     <w:multiLevelType w:val="hybridMultilevel"/>
     <w:tmpl w:val="8D5450D0"/>
@@ -17733,7 +18292,7 @@
       </w:pPr>
     </w:lvl>
   </w:abstractNum>
-  <w:abstractNum w:abstractNumId="28" w15:restartNumberingAfterBreak="0">
+  <w:abstractNum w:abstractNumId="29" w15:restartNumberingAfterBreak="0">
     <w:nsid w:val="37D402E4"/>
     <w:multiLevelType w:val="hybridMultilevel"/>
     <w:tmpl w:val="D0B8B756"/>
@@ -17824,7 +18383,7 @@
       </w:pPr>
     </w:lvl>
   </w:abstractNum>
-  <w:abstractNum w:abstractNumId="29" w15:restartNumberingAfterBreak="0">
+  <w:abstractNum w:abstractNumId="30" w15:restartNumberingAfterBreak="0">
     <w:nsid w:val="3E1905E6"/>
     <w:multiLevelType w:val="multilevel"/>
     <w:tmpl w:val="57E44400"/>
@@ -17945,7 +18504,7 @@
       </w:rPr>
     </w:lvl>
   </w:abstractNum>
-  <w:abstractNum w:abstractNumId="30" w15:restartNumberingAfterBreak="0">
+  <w:abstractNum w:abstractNumId="31" w15:restartNumberingAfterBreak="0">
     <w:nsid w:val="3E5573A6"/>
     <w:multiLevelType w:val="hybridMultilevel"/>
     <w:tmpl w:val="621C2FEC"/>
@@ -18034,7 +18593,7 @@
       </w:pPr>
     </w:lvl>
   </w:abstractNum>
-  <w:abstractNum w:abstractNumId="31" w15:restartNumberingAfterBreak="0">
+  <w:abstractNum w:abstractNumId="32" w15:restartNumberingAfterBreak="0">
     <w:nsid w:val="408F7FC1"/>
     <w:multiLevelType w:val="hybridMultilevel"/>
     <w:tmpl w:val="8F10C42C"/>
@@ -18123,7 +18682,7 @@
       </w:pPr>
     </w:lvl>
   </w:abstractNum>
-  <w:abstractNum w:abstractNumId="32" w15:restartNumberingAfterBreak="0">
+  <w:abstractNum w:abstractNumId="33" w15:restartNumberingAfterBreak="0">
     <w:nsid w:val="414D63AF"/>
     <w:multiLevelType w:val="hybridMultilevel"/>
     <w:tmpl w:val="8D5450D0"/>
@@ -18212,7 +18771,7 @@
       </w:pPr>
     </w:lvl>
   </w:abstractNum>
-  <w:abstractNum w:abstractNumId="33" w15:restartNumberingAfterBreak="0">
+  <w:abstractNum w:abstractNumId="34" w15:restartNumberingAfterBreak="0">
     <w:nsid w:val="440773D8"/>
     <w:multiLevelType w:val="multilevel"/>
     <w:tmpl w:val="FE26B97C"/>
@@ -18325,7 +18884,7 @@
       </w:rPr>
     </w:lvl>
   </w:abstractNum>
-  <w:abstractNum w:abstractNumId="34" w15:restartNumberingAfterBreak="0">
+  <w:abstractNum w:abstractNumId="35" w15:restartNumberingAfterBreak="0">
     <w:nsid w:val="444267E0"/>
     <w:multiLevelType w:val="hybridMultilevel"/>
     <w:tmpl w:val="6FAEC43A"/>
@@ -18416,7 +18975,7 @@
       </w:pPr>
     </w:lvl>
   </w:abstractNum>
-  <w:abstractNum w:abstractNumId="35" w15:restartNumberingAfterBreak="0">
+  <w:abstractNum w:abstractNumId="36" w15:restartNumberingAfterBreak="0">
     <w:nsid w:val="46864BE6"/>
     <w:multiLevelType w:val="hybridMultilevel"/>
     <w:tmpl w:val="89B2E1B0"/>
@@ -18505,7 +19064,7 @@
       </w:pPr>
     </w:lvl>
   </w:abstractNum>
-  <w:abstractNum w:abstractNumId="36" w15:restartNumberingAfterBreak="0">
+  <w:abstractNum w:abstractNumId="37" w15:restartNumberingAfterBreak="0">
     <w:nsid w:val="47F37710"/>
     <w:multiLevelType w:val="hybridMultilevel"/>
     <w:tmpl w:val="2EAC04C8"/>
@@ -18596,7 +19155,7 @@
       </w:pPr>
     </w:lvl>
   </w:abstractNum>
-  <w:abstractNum w:abstractNumId="37" w15:restartNumberingAfterBreak="0">
+  <w:abstractNum w:abstractNumId="38" w15:restartNumberingAfterBreak="0">
     <w:nsid w:val="48496E21"/>
     <w:multiLevelType w:val="hybridMultilevel"/>
     <w:tmpl w:val="8D5450D0"/>
@@ -18685,7 +19244,7 @@
       </w:pPr>
     </w:lvl>
   </w:abstractNum>
-  <w:abstractNum w:abstractNumId="38" w15:restartNumberingAfterBreak="0">
+  <w:abstractNum w:abstractNumId="39" w15:restartNumberingAfterBreak="0">
     <w:nsid w:val="48984325"/>
     <w:multiLevelType w:val="hybridMultilevel"/>
     <w:tmpl w:val="28E435D2"/>
@@ -18774,7 +19333,7 @@
       </w:pPr>
     </w:lvl>
   </w:abstractNum>
-  <w:abstractNum w:abstractNumId="39" w15:restartNumberingAfterBreak="0">
+  <w:abstractNum w:abstractNumId="40" w15:restartNumberingAfterBreak="0">
     <w:nsid w:val="4A695F29"/>
     <w:multiLevelType w:val="hybridMultilevel"/>
     <w:tmpl w:val="C3DC5D94"/>
@@ -18887,7 +19446,7 @@
       </w:rPr>
     </w:lvl>
   </w:abstractNum>
-  <w:abstractNum w:abstractNumId="40" w15:restartNumberingAfterBreak="0">
+  <w:abstractNum w:abstractNumId="41" w15:restartNumberingAfterBreak="0">
     <w:nsid w:val="4B72104C"/>
     <w:multiLevelType w:val="hybridMultilevel"/>
     <w:tmpl w:val="652A50B0"/>
@@ -18976,7 +19535,7 @@
       </w:pPr>
     </w:lvl>
   </w:abstractNum>
-  <w:abstractNum w:abstractNumId="41" w15:restartNumberingAfterBreak="0">
+  <w:abstractNum w:abstractNumId="42" w15:restartNumberingAfterBreak="0">
     <w:nsid w:val="541623C9"/>
     <w:multiLevelType w:val="hybridMultilevel"/>
     <w:tmpl w:val="E376D48E"/>
@@ -19065,7 +19624,7 @@
       </w:pPr>
     </w:lvl>
   </w:abstractNum>
-  <w:abstractNum w:abstractNumId="42" w15:restartNumberingAfterBreak="0">
+  <w:abstractNum w:abstractNumId="43" w15:restartNumberingAfterBreak="0">
     <w:nsid w:val="57D26571"/>
     <w:multiLevelType w:val="hybridMultilevel"/>
     <w:tmpl w:val="974E2AF4"/>
@@ -19154,7 +19713,7 @@
       </w:pPr>
     </w:lvl>
   </w:abstractNum>
-  <w:abstractNum w:abstractNumId="43" w15:restartNumberingAfterBreak="0">
+  <w:abstractNum w:abstractNumId="44" w15:restartNumberingAfterBreak="0">
     <w:nsid w:val="5AB806BA"/>
     <w:multiLevelType w:val="hybridMultilevel"/>
     <w:tmpl w:val="621C2FEC"/>
@@ -19243,7 +19802,120 @@
       </w:pPr>
     </w:lvl>
   </w:abstractNum>
-  <w:abstractNum w:abstractNumId="44" w15:restartNumberingAfterBreak="0">
+  <w:abstractNum w:abstractNumId="45" w15:restartNumberingAfterBreak="0">
+    <w:nsid w:val="5DFC5F3A"/>
+    <w:multiLevelType w:val="hybridMultilevel"/>
+    <w:tmpl w:val="0F848754"/>
+    <w:lvl w:ilvl="0" w:tplc="04090001">
+      <w:start w:val="1"/>
+      <w:numFmt w:val="bullet"/>
+      <w:lvlText w:val=""/>
+      <w:lvlJc w:val="left"/>
+      <w:pPr>
+        <w:ind w:left="720" w:hanging="360"/>
+      </w:pPr>
+      <w:rPr>
+        <w:rFonts w:ascii="Symbol" w:hAnsi="Symbol" w:hint="default"/>
+      </w:rPr>
+    </w:lvl>
+    <w:lvl w:ilvl="1" w:tplc="04090003" w:tentative="1">
+      <w:start w:val="1"/>
+      <w:numFmt w:val="bullet"/>
+      <w:lvlText w:val="o"/>
+      <w:lvlJc w:val="left"/>
+      <w:pPr>
+        <w:ind w:left="1440" w:hanging="360"/>
+      </w:pPr>
+      <w:rPr>
+        <w:rFonts w:ascii="Courier New" w:hAnsi="Courier New" w:cs="Courier New" w:hint="default"/>
+      </w:rPr>
+    </w:lvl>
+    <w:lvl w:ilvl="2" w:tplc="04090005" w:tentative="1">
+      <w:start w:val="1"/>
+      <w:numFmt w:val="bullet"/>
+      <w:lvlText w:val=""/>
+      <w:lvlJc w:val="left"/>
+      <w:pPr>
+        <w:ind w:left="2160" w:hanging="360"/>
+      </w:pPr>
+      <w:rPr>
+        <w:rFonts w:ascii="Wingdings" w:hAnsi="Wingdings" w:hint="default"/>
+      </w:rPr>
+    </w:lvl>
+    <w:lvl w:ilvl="3" w:tplc="04090001" w:tentative="1">
+      <w:start w:val="1"/>
+      <w:numFmt w:val="bullet"/>
+      <w:lvlText w:val=""/>
+      <w:lvlJc w:val="left"/>
+      <w:pPr>
+        <w:ind w:left="2880" w:hanging="360"/>
+      </w:pPr>
+      <w:rPr>
+        <w:rFonts w:ascii="Symbol" w:hAnsi="Symbol" w:hint="default"/>
+      </w:rPr>
+    </w:lvl>
+    <w:lvl w:ilvl="4" w:tplc="04090003" w:tentative="1">
+      <w:start w:val="1"/>
+      <w:numFmt w:val="bullet"/>
+      <w:lvlText w:val="o"/>
+      <w:lvlJc w:val="left"/>
+      <w:pPr>
+        <w:ind w:left="3600" w:hanging="360"/>
+      </w:pPr>
+      <w:rPr>
+        <w:rFonts w:ascii="Courier New" w:hAnsi="Courier New" w:cs="Courier New" w:hint="default"/>
+      </w:rPr>
+    </w:lvl>
+    <w:lvl w:ilvl="5" w:tplc="04090005" w:tentative="1">
+      <w:start w:val="1"/>
+      <w:numFmt w:val="bullet"/>
+      <w:lvlText w:val=""/>
+      <w:lvlJc w:val="left"/>
+      <w:pPr>
+        <w:ind w:left="4320" w:hanging="360"/>
+      </w:pPr>
+      <w:rPr>
+        <w:rFonts w:ascii="Wingdings" w:hAnsi="Wingdings" w:hint="default"/>
+      </w:rPr>
+    </w:lvl>
+    <w:lvl w:ilvl="6" w:tplc="04090001" w:tentative="1">
+      <w:start w:val="1"/>
+      <w:numFmt w:val="bullet"/>
+      <w:lvlText w:val=""/>
+      <w:lvlJc w:val="left"/>
+      <w:pPr>
+        <w:ind w:left="5040" w:hanging="360"/>
+      </w:pPr>
+      <w:rPr>
+        <w:rFonts w:ascii="Symbol" w:hAnsi="Symbol" w:hint="default"/>
+      </w:rPr>
+    </w:lvl>
+    <w:lvl w:ilvl="7" w:tplc="04090003" w:tentative="1">
+      <w:start w:val="1"/>
+      <w:numFmt w:val="bullet"/>
+      <w:lvlText w:val="o"/>
+      <w:lvlJc w:val="left"/>
+      <w:pPr>
+        <w:ind w:left="5760" w:hanging="360"/>
+      </w:pPr>
+      <w:rPr>
+        <w:rFonts w:ascii="Courier New" w:hAnsi="Courier New" w:cs="Courier New" w:hint="default"/>
+      </w:rPr>
+    </w:lvl>
+    <w:lvl w:ilvl="8" w:tplc="04090005" w:tentative="1">
+      <w:start w:val="1"/>
+      <w:numFmt w:val="bullet"/>
+      <w:lvlText w:val=""/>
+      <w:lvlJc w:val="left"/>
+      <w:pPr>
+        <w:ind w:left="6480" w:hanging="360"/>
+      </w:pPr>
+      <w:rPr>
+        <w:rFonts w:ascii="Wingdings" w:hAnsi="Wingdings" w:hint="default"/>
+      </w:rPr>
+    </w:lvl>
+  </w:abstractNum>
+  <w:abstractNum w:abstractNumId="46" w15:restartNumberingAfterBreak="0">
     <w:nsid w:val="604B6463"/>
     <w:multiLevelType w:val="multilevel"/>
     <w:tmpl w:val="DC7E8630"/>
@@ -19356,7 +20028,7 @@
       </w:rPr>
     </w:lvl>
   </w:abstractNum>
-  <w:abstractNum w:abstractNumId="45" w15:restartNumberingAfterBreak="0">
+  <w:abstractNum w:abstractNumId="47" w15:restartNumberingAfterBreak="0">
     <w:nsid w:val="63BB4E55"/>
     <w:multiLevelType w:val="hybridMultilevel"/>
     <w:tmpl w:val="22AED9CA"/>
@@ -19469,7 +20141,7 @@
       </w:rPr>
     </w:lvl>
   </w:abstractNum>
-  <w:abstractNum w:abstractNumId="46" w15:restartNumberingAfterBreak="0">
+  <w:abstractNum w:abstractNumId="48" w15:restartNumberingAfterBreak="0">
     <w:nsid w:val="64212332"/>
     <w:multiLevelType w:val="hybridMultilevel"/>
     <w:tmpl w:val="CC20A4D8"/>
@@ -19558,7 +20230,7 @@
       </w:pPr>
     </w:lvl>
   </w:abstractNum>
-  <w:abstractNum w:abstractNumId="47" w15:restartNumberingAfterBreak="0">
+  <w:abstractNum w:abstractNumId="49" w15:restartNumberingAfterBreak="0">
     <w:nsid w:val="65720BC7"/>
     <w:multiLevelType w:val="multilevel"/>
     <w:tmpl w:val="EE061A92"/>
@@ -19680,7 +20352,97 @@
       </w:rPr>
     </w:lvl>
   </w:abstractNum>
-  <w:abstractNum w:abstractNumId="48" w15:restartNumberingAfterBreak="0">
+  <w:abstractNum w:abstractNumId="50" w15:restartNumberingAfterBreak="0">
+    <w:nsid w:val="69A93E32"/>
+    <w:multiLevelType w:val="hybridMultilevel"/>
+    <w:tmpl w:val="84321AA0"/>
+    <w:lvl w:ilvl="0" w:tplc="CC72E3FA">
+      <w:start w:val="1"/>
+      <w:numFmt w:val="decimal"/>
+      <w:lvlText w:val="%1."/>
+      <w:lvlJc w:val="left"/>
+      <w:pPr>
+        <w:ind w:left="1440" w:hanging="360"/>
+      </w:pPr>
+      <w:rPr>
+        <w:rFonts w:hint="default"/>
+        <w:u w:val="none"/>
+      </w:rPr>
+    </w:lvl>
+    <w:lvl w:ilvl="1" w:tplc="04090019" w:tentative="1">
+      <w:start w:val="1"/>
+      <w:numFmt w:val="lowerLetter"/>
+      <w:lvlText w:val="%2."/>
+      <w:lvlJc w:val="left"/>
+      <w:pPr>
+        <w:ind w:left="2160" w:hanging="360"/>
+      </w:pPr>
+    </w:lvl>
+    <w:lvl w:ilvl="2" w:tplc="0409001B" w:tentative="1">
+      <w:start w:val="1"/>
+      <w:numFmt w:val="lowerRoman"/>
+      <w:lvlText w:val="%3."/>
+      <w:lvlJc w:val="right"/>
+      <w:pPr>
+        <w:ind w:left="2880" w:hanging="180"/>
+      </w:pPr>
+    </w:lvl>
+    <w:lvl w:ilvl="3" w:tplc="0409000F" w:tentative="1">
+      <w:start w:val="1"/>
+      <w:numFmt w:val="decimal"/>
+      <w:lvlText w:val="%4."/>
+      <w:lvlJc w:val="left"/>
+      <w:pPr>
+        <w:ind w:left="3600" w:hanging="360"/>
+      </w:pPr>
+    </w:lvl>
+    <w:lvl w:ilvl="4" w:tplc="04090019" w:tentative="1">
+      <w:start w:val="1"/>
+      <w:numFmt w:val="lowerLetter"/>
+      <w:lvlText w:val="%5."/>
+      <w:lvlJc w:val="left"/>
+      <w:pPr>
+        <w:ind w:left="4320" w:hanging="360"/>
+      </w:pPr>
+    </w:lvl>
+    <w:lvl w:ilvl="5" w:tplc="0409001B" w:tentative="1">
+      <w:start w:val="1"/>
+      <w:numFmt w:val="lowerRoman"/>
+      <w:lvlText w:val="%6."/>
+      <w:lvlJc w:val="right"/>
+      <w:pPr>
+        <w:ind w:left="5040" w:hanging="180"/>
+      </w:pPr>
+    </w:lvl>
+    <w:lvl w:ilvl="6" w:tplc="0409000F" w:tentative="1">
+      <w:start w:val="1"/>
+      <w:numFmt w:val="decimal"/>
+      <w:lvlText w:val="%7."/>
+      <w:lvlJc w:val="left"/>
+      <w:pPr>
+        <w:ind w:left="5760" w:hanging="360"/>
+      </w:pPr>
+    </w:lvl>
+    <w:lvl w:ilvl="7" w:tplc="04090019" w:tentative="1">
+      <w:start w:val="1"/>
+      <w:numFmt w:val="lowerLetter"/>
+      <w:lvlText w:val="%8."/>
+      <w:lvlJc w:val="left"/>
+      <w:pPr>
+        <w:ind w:left="6480" w:hanging="360"/>
+      </w:pPr>
+    </w:lvl>
+    <w:lvl w:ilvl="8" w:tplc="0409001B" w:tentative="1">
+      <w:start w:val="1"/>
+      <w:numFmt w:val="lowerRoman"/>
+      <w:lvlText w:val="%9."/>
+      <w:lvlJc w:val="right"/>
+      <w:pPr>
+        <w:ind w:left="7200" w:hanging="180"/>
+      </w:pPr>
+    </w:lvl>
+  </w:abstractNum>
+  <w:abstractNum w:abstractNumId="51" w15:restartNumberingAfterBreak="0">
     <w:nsid w:val="6B7C4E04"/>
     <w:multiLevelType w:val="hybridMultilevel"/>
     <w:tmpl w:val="974E2AF4"/>
@@ -19769,7 +20531,7 @@
       </w:pPr>
     </w:lvl>
   </w:abstractNum>
-  <w:abstractNum w:abstractNumId="49" w15:restartNumberingAfterBreak="0">
+  <w:abstractNum w:abstractNumId="52" w15:restartNumberingAfterBreak="0">
     <w:nsid w:val="6C751243"/>
     <w:multiLevelType w:val="hybridMultilevel"/>
     <w:tmpl w:val="416054F8"/>
@@ -19858,7 +20620,7 @@
       </w:pPr>
     </w:lvl>
   </w:abstractNum>
-  <w:abstractNum w:abstractNumId="50" w15:restartNumberingAfterBreak="0">
+  <w:abstractNum w:abstractNumId="53" w15:restartNumberingAfterBreak="0">
     <w:nsid w:val="6E337AED"/>
     <w:multiLevelType w:val="hybridMultilevel"/>
     <w:tmpl w:val="688EA5C4"/>
@@ -19947,7 +20709,7 @@
       </w:pPr>
     </w:lvl>
   </w:abstractNum>
-  <w:abstractNum w:abstractNumId="51" w15:restartNumberingAfterBreak="0">
+  <w:abstractNum w:abstractNumId="54" w15:restartNumberingAfterBreak="0">
     <w:nsid w:val="6EE878C8"/>
     <w:multiLevelType w:val="hybridMultilevel"/>
     <w:tmpl w:val="6D76CD48"/>
@@ -20036,7 +20798,7 @@
       </w:pPr>
     </w:lvl>
   </w:abstractNum>
-  <w:abstractNum w:abstractNumId="52" w15:restartNumberingAfterBreak="0">
+  <w:abstractNum w:abstractNumId="55" w15:restartNumberingAfterBreak="0">
     <w:nsid w:val="6FCD6B30"/>
     <w:multiLevelType w:val="hybridMultilevel"/>
     <w:tmpl w:val="592AFF4E"/>
@@ -20125,7 +20887,97 @@
       </w:pPr>
     </w:lvl>
   </w:abstractNum>
-  <w:abstractNum w:abstractNumId="53" w15:restartNumberingAfterBreak="0">
+  <w:abstractNum w:abstractNumId="56" w15:restartNumberingAfterBreak="0">
+    <w:nsid w:val="71F51914"/>
+    <w:multiLevelType w:val="hybridMultilevel"/>
+    <w:tmpl w:val="A710C0B2"/>
+    <w:lvl w:ilvl="0" w:tplc="63729E5C">
+      <w:start w:val="1"/>
+      <w:numFmt w:val="decimal"/>
+      <w:lvlText w:val="%1."/>
+      <w:lvlJc w:val="left"/>
+      <w:pPr>
+        <w:ind w:left="1080" w:hanging="360"/>
+      </w:pPr>
+      <w:rPr>
+        <w:rFonts w:hint="default"/>
+        <w:u w:val="none"/>
+      </w:rPr>
+    </w:lvl>
+    <w:lvl w:ilvl="1" w:tplc="04090019">
+      <w:start w:val="1"/>
+      <w:numFmt w:val="lowerLetter"/>
+      <w:lvlText w:val="%2."/>
+      <w:lvlJc w:val="left"/>
+      <w:pPr>
+        <w:ind w:left="1800" w:hanging="360"/>
+      </w:pPr>
+    </w:lvl>
+    <w:lvl w:ilvl="2" w:tplc="0409001B" w:tentative="1">
+      <w:start w:val="1"/>
+      <w:numFmt w:val="lowerRoman"/>
+      <w:lvlText w:val="%3."/>
+      <w:lvlJc w:val="right"/>
+      <w:pPr>
+        <w:ind w:left="2520" w:hanging="180"/>
+      </w:pPr>
+    </w:lvl>
+    <w:lvl w:ilvl="3" w:tplc="0409000F" w:tentative="1">
+      <w:start w:val="1"/>
+      <w:numFmt w:val="decimal"/>
+      <w:lvlText w:val="%4."/>
+      <w:lvlJc w:val="left"/>
+      <w:pPr>
+        <w:ind w:left="3240" w:hanging="360"/>
+      </w:pPr>
+    </w:lvl>
+    <w:lvl w:ilvl="4" w:tplc="04090019" w:tentative="1">
+      <w:start w:val="1"/>
+      <w:numFmt w:val="lowerLetter"/>
+      <w:lvlText w:val="%5."/>
+      <w:lvlJc w:val="left"/>
+      <w:pPr>
+        <w:ind w:left="3960" w:hanging="360"/>
+      </w:pPr>
+    </w:lvl>
+    <w:lvl w:ilvl="5" w:tplc="0409001B" w:tentative="1">
+      <w:start w:val="1"/>
+      <w:numFmt w:val="lowerRoman"/>
+      <w:lvlText w:val="%6."/>
+      <w:lvlJc w:val="right"/>
+      <w:pPr>
+        <w:ind w:left="4680" w:hanging="180"/>
+      </w:pPr>
+    </w:lvl>
+    <w:lvl w:ilvl="6" w:tplc="0409000F" w:tentative="1">
+      <w:start w:val="1"/>
+      <w:numFmt w:val="decimal"/>
+      <w:lvlText w:val="%7."/>
+      <w:lvlJc w:val="left"/>
+      <w:pPr>
+        <w:ind w:left="5400" w:hanging="360"/>
+      </w:pPr>
+    </w:lvl>
+    <w:lvl w:ilvl="7" w:tplc="04090019" w:tentative="1">
+      <w:start w:val="1"/>
+      <w:numFmt w:val="lowerLetter"/>
+      <w:lvlText w:val="%8."/>
+      <w:lvlJc w:val="left"/>
+      <w:pPr>
+        <w:ind w:left="6120" w:hanging="360"/>
+      </w:pPr>
+    </w:lvl>
+    <w:lvl w:ilvl="8" w:tplc="0409001B" w:tentative="1">
+      <w:start w:val="1"/>
+      <w:numFmt w:val="lowerRoman"/>
+      <w:lvlText w:val="%9."/>
+      <w:lvlJc w:val="right"/>
+      <w:pPr>
+        <w:ind w:left="6840" w:hanging="180"/>
+      </w:pPr>
+    </w:lvl>
+  </w:abstractNum>
+  <w:abstractNum w:abstractNumId="57" w15:restartNumberingAfterBreak="0">
     <w:nsid w:val="724816B5"/>
     <w:multiLevelType w:val="hybridMultilevel"/>
     <w:tmpl w:val="0DF85E2E"/>
@@ -20214,7 +21066,7 @@
       </w:pPr>
     </w:lvl>
   </w:abstractNum>
-  <w:abstractNum w:abstractNumId="54" w15:restartNumberingAfterBreak="0">
+  <w:abstractNum w:abstractNumId="58" w15:restartNumberingAfterBreak="0">
     <w:nsid w:val="7309683B"/>
     <w:multiLevelType w:val="hybridMultilevel"/>
     <w:tmpl w:val="89B2E1B0"/>
@@ -20303,7 +21155,7 @@
       </w:pPr>
     </w:lvl>
   </w:abstractNum>
-  <w:abstractNum w:abstractNumId="55" w15:restartNumberingAfterBreak="0">
+  <w:abstractNum w:abstractNumId="59" w15:restartNumberingAfterBreak="0">
     <w:nsid w:val="74291F7D"/>
     <w:multiLevelType w:val="hybridMultilevel"/>
     <w:tmpl w:val="E8F0077E"/>
@@ -20392,7 +21244,7 @@
       </w:pPr>
     </w:lvl>
   </w:abstractNum>
-  <w:abstractNum w:abstractNumId="56" w15:restartNumberingAfterBreak="0">
+  <w:abstractNum w:abstractNumId="60" w15:restartNumberingAfterBreak="0">
     <w:nsid w:val="75A91773"/>
     <w:multiLevelType w:val="hybridMultilevel"/>
     <w:tmpl w:val="ED100B3E"/>
@@ -20481,7 +21333,7 @@
       </w:pPr>
     </w:lvl>
   </w:abstractNum>
-  <w:abstractNum w:abstractNumId="57" w15:restartNumberingAfterBreak="0">
+  <w:abstractNum w:abstractNumId="61" w15:restartNumberingAfterBreak="0">
     <w:nsid w:val="783B42AE"/>
     <w:multiLevelType w:val="hybridMultilevel"/>
     <w:tmpl w:val="5B8C8492"/>
@@ -20570,7 +21422,7 @@
       </w:pPr>
     </w:lvl>
   </w:abstractNum>
-  <w:abstractNum w:abstractNumId="58" w15:restartNumberingAfterBreak="0">
+  <w:abstractNum w:abstractNumId="62" w15:restartNumberingAfterBreak="0">
     <w:nsid w:val="7A804C1C"/>
     <w:multiLevelType w:val="hybridMultilevel"/>
     <w:tmpl w:val="3402AF58"/>
@@ -20659,7 +21511,97 @@
       </w:pPr>
     </w:lvl>
   </w:abstractNum>
-  <w:abstractNum w:abstractNumId="59" w15:restartNumberingAfterBreak="0">
+  <w:abstractNum w:abstractNumId="63" w15:restartNumberingAfterBreak="0">
+    <w:nsid w:val="7AAA2928"/>
+    <w:multiLevelType w:val="hybridMultilevel"/>
+    <w:tmpl w:val="793088F8"/>
+    <w:lvl w:ilvl="0" w:tplc="904EA0A6">
+      <w:start w:val="1"/>
+      <w:numFmt w:val="decimal"/>
+      <w:lvlText w:val="%1."/>
+      <w:lvlJc w:val="left"/>
+      <w:pPr>
+        <w:ind w:left="1080" w:hanging="360"/>
+      </w:pPr>
+      <w:rPr>
+        <w:rFonts w:hint="default"/>
+        <w:u w:val="none"/>
+      </w:rPr>
+    </w:lvl>
+    <w:lvl w:ilvl="1" w:tplc="04090019" w:tentative="1">
+      <w:start w:val="1"/>
+      <w:numFmt w:val="lowerLetter"/>
+      <w:lvlText w:val="%2."/>
+      <w:lvlJc w:val="left"/>
+      <w:pPr>
+        <w:ind w:left="1800" w:hanging="360"/>
+      </w:pPr>
+    </w:lvl>
+    <w:lvl w:ilvl="2" w:tplc="0409001B" w:tentative="1">
+      <w:start w:val="1"/>
+      <w:numFmt w:val="lowerRoman"/>
+      <w:lvlText w:val="%3."/>
+      <w:lvlJc w:val="right"/>
+      <w:pPr>
+        <w:ind w:left="2520" w:hanging="180"/>
+      </w:pPr>
+    </w:lvl>
+    <w:lvl w:ilvl="3" w:tplc="0409000F" w:tentative="1">
+      <w:start w:val="1"/>
+      <w:numFmt w:val="decimal"/>
+      <w:lvlText w:val="%4."/>
+      <w:lvlJc w:val="left"/>
+      <w:pPr>
+        <w:ind w:left="3240" w:hanging="360"/>
+      </w:pPr>
+    </w:lvl>
+    <w:lvl w:ilvl="4" w:tplc="04090019" w:tentative="1">
+      <w:start w:val="1"/>
+      <w:numFmt w:val="lowerLetter"/>
+      <w:lvlText w:val="%5."/>
+      <w:lvlJc w:val="left"/>
+      <w:pPr>
+        <w:ind w:left="3960" w:hanging="360"/>
+      </w:pPr>
+    </w:lvl>
+    <w:lvl w:ilvl="5" w:tplc="0409001B" w:tentative="1">
+      <w:start w:val="1"/>
+      <w:numFmt w:val="lowerRoman"/>
+      <w:lvlText w:val="%6."/>
+      <w:lvlJc w:val="right"/>
+      <w:pPr>
+        <w:ind w:left="4680" w:hanging="180"/>
+      </w:pPr>
+    </w:lvl>
+    <w:lvl w:ilvl="6" w:tplc="0409000F" w:tentative="1">
+      <w:start w:val="1"/>
+      <w:numFmt w:val="decimal"/>
+      <w:lvlText w:val="%7."/>
+      <w:lvlJc w:val="left"/>
+      <w:pPr>
+        <w:ind w:left="5400" w:hanging="360"/>
+      </w:pPr>
+    </w:lvl>
+    <w:lvl w:ilvl="7" w:tplc="04090019" w:tentative="1">
+      <w:start w:val="1"/>
+      <w:numFmt w:val="lowerLetter"/>
+      <w:lvlText w:val="%8."/>
+      <w:lvlJc w:val="left"/>
+      <w:pPr>
+        <w:ind w:left="6120" w:hanging="360"/>
+      </w:pPr>
+    </w:lvl>
+    <w:lvl w:ilvl="8" w:tplc="0409001B" w:tentative="1">
+      <w:start w:val="1"/>
+      <w:numFmt w:val="lowerRoman"/>
+      <w:lvlText w:val="%9."/>
+      <w:lvlJc w:val="right"/>
+      <w:pPr>
+        <w:ind w:left="6840" w:hanging="180"/>
+      </w:pPr>
+    </w:lvl>
+  </w:abstractNum>
+  <w:abstractNum w:abstractNumId="64" w15:restartNumberingAfterBreak="0">
     <w:nsid w:val="7B2C2160"/>
     <w:multiLevelType w:val="multilevel"/>
     <w:tmpl w:val="53BA839A"/>
@@ -20772,7 +21714,7 @@
       </w:rPr>
     </w:lvl>
   </w:abstractNum>
-  <w:abstractNum w:abstractNumId="60" w15:restartNumberingAfterBreak="0">
+  <w:abstractNum w:abstractNumId="65" w15:restartNumberingAfterBreak="0">
     <w:nsid w:val="7BDF6973"/>
     <w:multiLevelType w:val="hybridMultilevel"/>
     <w:tmpl w:val="28E435D2"/>
@@ -20861,7 +21803,7 @@
       </w:pPr>
     </w:lvl>
   </w:abstractNum>
-  <w:abstractNum w:abstractNumId="61" w15:restartNumberingAfterBreak="0">
+  <w:abstractNum w:abstractNumId="66" w15:restartNumberingAfterBreak="0">
     <w:nsid w:val="7C0C2F01"/>
     <w:multiLevelType w:val="hybridMultilevel"/>
     <w:tmpl w:val="D354CF04"/>
@@ -20950,191 +21892,206 @@
       </w:pPr>
     </w:lvl>
   </w:abstractNum>
-  <w:num w:numId="1">
+  <w:num w:numId="1" w16cid:durableId="1193693042">
     <w:abstractNumId w:val="11"/>
   </w:num>
-  <w:num w:numId="2">
+  <w:num w:numId="2" w16cid:durableId="537202188">
+    <w:abstractNumId w:val="59"/>
+  </w:num>
+  <w:num w:numId="3" w16cid:durableId="448470470">
+    <w:abstractNumId w:val="60"/>
+  </w:num>
+  <w:num w:numId="4" w16cid:durableId="200098245">
+    <w:abstractNumId w:val="61"/>
+  </w:num>
+  <w:num w:numId="5" w16cid:durableId="1756003917">
+    <w:abstractNumId w:val="48"/>
+  </w:num>
+  <w:num w:numId="6" w16cid:durableId="1435596411">
+    <w:abstractNumId w:val="54"/>
+  </w:num>
+  <w:num w:numId="7" w16cid:durableId="166334188">
+    <w:abstractNumId w:val="52"/>
+  </w:num>
+  <w:num w:numId="8" w16cid:durableId="42950193">
+    <w:abstractNumId w:val="42"/>
+  </w:num>
+  <w:num w:numId="9" w16cid:durableId="892891004">
+    <w:abstractNumId w:val="0"/>
+  </w:num>
+  <w:num w:numId="10" w16cid:durableId="973212745">
+    <w:abstractNumId w:val="20"/>
+  </w:num>
+  <w:num w:numId="11" w16cid:durableId="292102807">
+    <w:abstractNumId w:val="16"/>
+  </w:num>
+  <w:num w:numId="12" w16cid:durableId="1800762622">
+    <w:abstractNumId w:val="49"/>
+  </w:num>
+  <w:num w:numId="13" w16cid:durableId="52899982">
+    <w:abstractNumId w:val="12"/>
+  </w:num>
+  <w:num w:numId="14" w16cid:durableId="10038440">
+    <w:abstractNumId w:val="26"/>
+  </w:num>
+  <w:num w:numId="15" w16cid:durableId="1127356169">
+    <w:abstractNumId w:val="27"/>
+  </w:num>
+  <w:num w:numId="16" w16cid:durableId="302198330">
+    <w:abstractNumId w:val="10"/>
+  </w:num>
+  <w:num w:numId="17" w16cid:durableId="1450126796">
+    <w:abstractNumId w:val="6"/>
+  </w:num>
+  <w:num w:numId="18" w16cid:durableId="1756828362">
+    <w:abstractNumId w:val="30"/>
+  </w:num>
+  <w:num w:numId="19" w16cid:durableId="1308589392">
+    <w:abstractNumId w:val="64"/>
+  </w:num>
+  <w:num w:numId="20" w16cid:durableId="276915604">
+    <w:abstractNumId w:val="7"/>
+  </w:num>
+  <w:num w:numId="21" w16cid:durableId="993682120">
+    <w:abstractNumId w:val="34"/>
+  </w:num>
+  <w:num w:numId="22" w16cid:durableId="1654064136">
+    <w:abstractNumId w:val="2"/>
+  </w:num>
+  <w:num w:numId="23" w16cid:durableId="689337761">
+    <w:abstractNumId w:val="38"/>
+  </w:num>
+  <w:num w:numId="24" w16cid:durableId="1760983014">
+    <w:abstractNumId w:val="46"/>
+  </w:num>
+  <w:num w:numId="25" w16cid:durableId="1703626931">
+    <w:abstractNumId w:val="47"/>
+  </w:num>
+  <w:num w:numId="26" w16cid:durableId="1498181308">
+    <w:abstractNumId w:val="37"/>
+  </w:num>
+  <w:num w:numId="27" w16cid:durableId="570694582">
+    <w:abstractNumId w:val="22"/>
+  </w:num>
+  <w:num w:numId="28" w16cid:durableId="851842338">
+    <w:abstractNumId w:val="21"/>
+  </w:num>
+  <w:num w:numId="29" w16cid:durableId="1930962827">
+    <w:abstractNumId w:val="35"/>
+  </w:num>
+  <w:num w:numId="30" w16cid:durableId="912815676">
+    <w:abstractNumId w:val="57"/>
+  </w:num>
+  <w:num w:numId="31" w16cid:durableId="255216403">
+    <w:abstractNumId w:val="4"/>
+  </w:num>
+  <w:num w:numId="32" w16cid:durableId="646712659">
+    <w:abstractNumId w:val="29"/>
+  </w:num>
+  <w:num w:numId="33" w16cid:durableId="1752892355">
+    <w:abstractNumId w:val="66"/>
+  </w:num>
+  <w:num w:numId="34" w16cid:durableId="1680886809">
+    <w:abstractNumId w:val="15"/>
+  </w:num>
+  <w:num w:numId="35" w16cid:durableId="656157237">
+    <w:abstractNumId w:val="5"/>
+  </w:num>
+  <w:num w:numId="36" w16cid:durableId="312874206">
     <w:abstractNumId w:val="55"/>
   </w:num>
-  <w:num w:numId="3">
+  <w:num w:numId="37" w16cid:durableId="391537461">
+    <w:abstractNumId w:val="53"/>
+  </w:num>
+  <w:num w:numId="38" w16cid:durableId="93747540">
+    <w:abstractNumId w:val="41"/>
+  </w:num>
+  <w:num w:numId="39" w16cid:durableId="66270392">
+    <w:abstractNumId w:val="3"/>
+  </w:num>
+  <w:num w:numId="40" w16cid:durableId="1069964218">
+    <w:abstractNumId w:val="8"/>
+  </w:num>
+  <w:num w:numId="41" w16cid:durableId="2001083380">
+    <w:abstractNumId w:val="32"/>
+  </w:num>
+  <w:num w:numId="42" w16cid:durableId="491725692">
+    <w:abstractNumId w:val="31"/>
+  </w:num>
+  <w:num w:numId="43" w16cid:durableId="480510935">
+    <w:abstractNumId w:val="62"/>
+  </w:num>
+  <w:num w:numId="44" w16cid:durableId="428044700">
+    <w:abstractNumId w:val="23"/>
+  </w:num>
+  <w:num w:numId="45" w16cid:durableId="964963614">
+    <w:abstractNumId w:val="1"/>
+  </w:num>
+  <w:num w:numId="46" w16cid:durableId="1936748378">
+    <w:abstractNumId w:val="9"/>
+  </w:num>
+  <w:num w:numId="47" w16cid:durableId="136461672">
+    <w:abstractNumId w:val="43"/>
+  </w:num>
+  <w:num w:numId="48" w16cid:durableId="1567566114">
+    <w:abstractNumId w:val="58"/>
+  </w:num>
+  <w:num w:numId="49" w16cid:durableId="1436752821">
+    <w:abstractNumId w:val="51"/>
+  </w:num>
+  <w:num w:numId="50" w16cid:durableId="512914781">
+    <w:abstractNumId w:val="36"/>
+  </w:num>
+  <w:num w:numId="51" w16cid:durableId="1319844317">
+    <w:abstractNumId w:val="13"/>
+  </w:num>
+  <w:num w:numId="52" w16cid:durableId="1113935372">
+    <w:abstractNumId w:val="17"/>
+  </w:num>
+  <w:num w:numId="53" w16cid:durableId="526720193">
+    <w:abstractNumId w:val="44"/>
+  </w:num>
+  <w:num w:numId="54" w16cid:durableId="351733">
+    <w:abstractNumId w:val="24"/>
+  </w:num>
+  <w:num w:numId="55" w16cid:durableId="2130202393">
+    <w:abstractNumId w:val="14"/>
+  </w:num>
+  <w:num w:numId="56" w16cid:durableId="1530751559">
+    <w:abstractNumId w:val="33"/>
+  </w:num>
+  <w:num w:numId="57" w16cid:durableId="837188270">
+    <w:abstractNumId w:val="39"/>
+  </w:num>
+  <w:num w:numId="58" w16cid:durableId="980843918">
+    <w:abstractNumId w:val="28"/>
+  </w:num>
+  <w:num w:numId="59" w16cid:durableId="752359715">
+    <w:abstractNumId w:val="65"/>
+  </w:num>
+  <w:num w:numId="60" w16cid:durableId="1990623228">
+    <w:abstractNumId w:val="19"/>
+  </w:num>
+  <w:num w:numId="61" w16cid:durableId="936594043">
+    <w:abstractNumId w:val="40"/>
+  </w:num>
+  <w:num w:numId="62" w16cid:durableId="917666757">
+    <w:abstractNumId w:val="25"/>
+  </w:num>
+  <w:num w:numId="63" w16cid:durableId="395205336">
+    <w:abstractNumId w:val="45"/>
+  </w:num>
+  <w:num w:numId="64" w16cid:durableId="411239679">
+    <w:abstractNumId w:val="63"/>
+  </w:num>
+  <w:num w:numId="65" w16cid:durableId="1490631339">
+    <w:abstractNumId w:val="50"/>
+  </w:num>
+  <w:num w:numId="66" w16cid:durableId="452557139">
     <w:abstractNumId w:val="56"/>
   </w:num>
-  <w:num w:numId="4">
-    <w:abstractNumId w:val="57"/>
-  </w:num>
-  <w:num w:numId="5">
-    <w:abstractNumId w:val="46"/>
-  </w:num>
-  <w:num w:numId="6">
-    <w:abstractNumId w:val="51"/>
-  </w:num>
-  <w:num w:numId="7">
-    <w:abstractNumId w:val="49"/>
-  </w:num>
-  <w:num w:numId="8">
-    <w:abstractNumId w:val="41"/>
-  </w:num>
-  <w:num w:numId="9">
-    <w:abstractNumId w:val="0"/>
-  </w:num>
-  <w:num w:numId="10">
-    <w:abstractNumId w:val="19"/>
-  </w:num>
-  <w:num w:numId="11">
-    <w:abstractNumId w:val="16"/>
-  </w:num>
-  <w:num w:numId="12">
-    <w:abstractNumId w:val="47"/>
-  </w:num>
-  <w:num w:numId="13">
-    <w:abstractNumId w:val="12"/>
-  </w:num>
-  <w:num w:numId="14">
-    <w:abstractNumId w:val="25"/>
-  </w:num>
-  <w:num w:numId="15">
-    <w:abstractNumId w:val="26"/>
-  </w:num>
-  <w:num w:numId="16">
-    <w:abstractNumId w:val="10"/>
-  </w:num>
-  <w:num w:numId="17">
-    <w:abstractNumId w:val="6"/>
-  </w:num>
-  <w:num w:numId="18">
-    <w:abstractNumId w:val="29"/>
-  </w:num>
-  <w:num w:numId="19">
-    <w:abstractNumId w:val="59"/>
-  </w:num>
-  <w:num w:numId="20">
-    <w:abstractNumId w:val="7"/>
-  </w:num>
-  <w:num w:numId="21">
-    <w:abstractNumId w:val="33"/>
-  </w:num>
-  <w:num w:numId="22">
-    <w:abstractNumId w:val="2"/>
-  </w:num>
-  <w:num w:numId="23">
-    <w:abstractNumId w:val="37"/>
-  </w:num>
-  <w:num w:numId="24">
-    <w:abstractNumId w:val="44"/>
-  </w:num>
-  <w:num w:numId="25">
-    <w:abstractNumId w:val="45"/>
-  </w:num>
-  <w:num w:numId="26">
-    <w:abstractNumId w:val="36"/>
-  </w:num>
-  <w:num w:numId="27">
-    <w:abstractNumId w:val="21"/>
-  </w:num>
-  <w:num w:numId="28">
-    <w:abstractNumId w:val="20"/>
-  </w:num>
-  <w:num w:numId="29">
-    <w:abstractNumId w:val="34"/>
-  </w:num>
-  <w:num w:numId="30">
-    <w:abstractNumId w:val="53"/>
-  </w:num>
-  <w:num w:numId="31">
-    <w:abstractNumId w:val="4"/>
-  </w:num>
-  <w:num w:numId="32">
-    <w:abstractNumId w:val="28"/>
-  </w:num>
-  <w:num w:numId="33">
-    <w:abstractNumId w:val="61"/>
-  </w:num>
-  <w:num w:numId="34">
-    <w:abstractNumId w:val="15"/>
-  </w:num>
-  <w:num w:numId="35">
-    <w:abstractNumId w:val="5"/>
-  </w:num>
-  <w:num w:numId="36">
-    <w:abstractNumId w:val="52"/>
-  </w:num>
-  <w:num w:numId="37">
-    <w:abstractNumId w:val="50"/>
-  </w:num>
-  <w:num w:numId="38">
-    <w:abstractNumId w:val="40"/>
-  </w:num>
-  <w:num w:numId="39">
-    <w:abstractNumId w:val="3"/>
-  </w:num>
-  <w:num w:numId="40">
-    <w:abstractNumId w:val="8"/>
-  </w:num>
-  <w:num w:numId="41">
-    <w:abstractNumId w:val="31"/>
-  </w:num>
-  <w:num w:numId="42">
-    <w:abstractNumId w:val="30"/>
-  </w:num>
-  <w:num w:numId="43">
-    <w:abstractNumId w:val="58"/>
-  </w:num>
-  <w:num w:numId="44">
-    <w:abstractNumId w:val="22"/>
-  </w:num>
-  <w:num w:numId="45">
-    <w:abstractNumId w:val="1"/>
-  </w:num>
-  <w:num w:numId="46">
-    <w:abstractNumId w:val="9"/>
-  </w:num>
-  <w:num w:numId="47">
-    <w:abstractNumId w:val="42"/>
-  </w:num>
-  <w:num w:numId="48">
-    <w:abstractNumId w:val="54"/>
-  </w:num>
-  <w:num w:numId="49">
-    <w:abstractNumId w:val="48"/>
-  </w:num>
-  <w:num w:numId="50">
-    <w:abstractNumId w:val="35"/>
-  </w:num>
-  <w:num w:numId="51">
-    <w:abstractNumId w:val="13"/>
-  </w:num>
-  <w:num w:numId="52">
-    <w:abstractNumId w:val="17"/>
-  </w:num>
-  <w:num w:numId="53">
-    <w:abstractNumId w:val="43"/>
-  </w:num>
-  <w:num w:numId="54">
-    <w:abstractNumId w:val="23"/>
-  </w:num>
-  <w:num w:numId="55">
-    <w:abstractNumId w:val="14"/>
-  </w:num>
-  <w:num w:numId="56">
-    <w:abstractNumId w:val="32"/>
-  </w:num>
-  <w:num w:numId="57">
-    <w:abstractNumId w:val="38"/>
-  </w:num>
-  <w:num w:numId="58">
-    <w:abstractNumId w:val="27"/>
-  </w:num>
-  <w:num w:numId="59">
-    <w:abstractNumId w:val="60"/>
-  </w:num>
-  <w:num w:numId="60">
+  <w:num w:numId="67" w16cid:durableId="1703479598">
     <w:abstractNumId w:val="18"/>
-  </w:num>
-  <w:num w:numId="61">
-    <w:abstractNumId w:val="39"/>
-  </w:num>
-  <w:num w:numId="62">
-    <w:abstractNumId w:val="24"/>
   </w:num>
   <w:numIdMacAtCleanup w:val="62"/>
 </w:numbering>

</xml_diff>